<commit_message>
edited presentation download link in submission file
</commit_message>
<xml_diff>
--- a/report/PROJ5_Noah_Stinson.docx
+++ b/report/PROJ5_Noah_Stinson.docx
@@ -129,8 +129,6 @@
       <w:r>
         <w:t>https://github.com/cravinpineapple/Comp-Org-II-BonusProject-Working</w:t>
       </w:r>
-      <w:bookmarkStart w:id="0" w:name="_GoBack"/>
-      <w:bookmarkEnd w:id="0"/>
     </w:p>
     <w:p>
       <w:pPr>
@@ -161,19 +159,9 @@
         </w:rPr>
         <w:t xml:space="preserve"> </w:t>
       </w:r>
-      <w:hyperlink r:id="rId5" w:tgtFrame="_blank" w:history="1">
-        <w:r>
-          <w:rPr>
-            <w:rStyle w:val="Hyperlink"/>
-            <w:rFonts w:ascii="Arial" w:hAnsi="Arial" w:cs="Arial"/>
-            <w:sz w:val="23"/>
-            <w:szCs w:val="23"/>
-            <w:u w:val="none"/>
-            <w:shd w:val="clear" w:color="auto" w:fill="F4F4F4"/>
-          </w:rPr>
-          <w:t>https://youtu.be/3wqbbgq3gmM</w:t>
-        </w:r>
-      </w:hyperlink>
+      <w:r>
+        <w:t>https://drive.google.com/file/d/1mgCDEXdqNxNvKW0agbWZjcQlqbTGUNrd/view?usp=sharing</w:t>
+      </w:r>
     </w:p>
     <w:p>
       <w:pPr>
@@ -284,6 +272,8 @@
         </w:rPr>
         <w:t>Participation in ORD: No</w:t>
       </w:r>
+      <w:bookmarkStart w:id="0" w:name="_GoBack"/>
+      <w:bookmarkEnd w:id="0"/>
     </w:p>
     <w:p>
       <w:pPr>

</xml_diff>